<commit_message>
resume update aug 24
</commit_message>
<xml_diff>
--- a/Resume.docx
+++ b/Resume.docx
@@ -120,6 +120,7 @@
               <w:rPr>
                 <w:rStyle w:val="Hyperlink"/>
                 <w:rFonts w:ascii="Times New Roman" w:hAnsi="Times New Roman" w:cs="Times New Roman"/>
+                <w:color w:val="000000" w:themeColor="text1"/>
               </w:rPr>
             </w:pPr>
             <w:hyperlink r:id="rId11" w:history="1">
@@ -127,6 +128,7 @@
                 <w:rPr>
                   <w:rStyle w:val="Hyperlink"/>
                   <w:rFonts w:ascii="Times New Roman" w:hAnsi="Times New Roman" w:cs="Times New Roman"/>
+                  <w:color w:val="000000" w:themeColor="text1"/>
                 </w:rPr>
                 <w:t>isaacweiss.dev</w:t>
               </w:r>
@@ -497,7 +499,7 @@
                 <w:i/>
                 <w:iCs/>
               </w:rPr>
-              <w:t>Bachelor of Science, Computer Science</w:t>
+              <w:t>B</w:t>
             </w:r>
             <w:r>
               <w:rPr>
@@ -505,7 +507,50 @@
                 <w:i/>
                 <w:iCs/>
               </w:rPr>
-              <w:t>, Business Concentration</w:t>
+              <w:t>.S.</w:t>
+            </w:r>
+            <w:r>
+              <w:rPr>
+                <w:rFonts w:ascii="Times New Roman" w:hAnsi="Times New Roman" w:cs="Times New Roman"/>
+                <w:i/>
+                <w:iCs/>
+              </w:rPr>
+              <w:t>, Computer Scienc</w:t>
+            </w:r>
+            <w:r>
+              <w:rPr>
+                <w:rFonts w:ascii="Times New Roman" w:hAnsi="Times New Roman" w:cs="Times New Roman"/>
+                <w:i/>
+                <w:iCs/>
+              </w:rPr>
+              <w:t>e</w:t>
+            </w:r>
+          </w:p>
+          <w:p>
+            <w:pPr>
+              <w:spacing w:after="0"/>
+              <w:jc w:val="left"/>
+              <w:rPr>
+                <w:rFonts w:ascii="Times New Roman" w:hAnsi="Times New Roman" w:cs="Times New Roman"/>
+                <w:i/>
+                <w:iCs/>
+              </w:rPr>
+            </w:pPr>
+            <w:r>
+              <w:rPr>
+                <w:rFonts w:ascii="Times New Roman" w:hAnsi="Times New Roman" w:cs="Times New Roman"/>
+                <w:i/>
+                <w:iCs/>
+              </w:rPr>
+              <w:t xml:space="preserve">Concentration: </w:t>
+            </w:r>
+            <w:r>
+              <w:rPr>
+                <w:rFonts w:ascii="Times New Roman" w:hAnsi="Times New Roman" w:cs="Times New Roman"/>
+                <w:i/>
+                <w:iCs/>
+              </w:rPr>
+              <w:t xml:space="preserve">Business </w:t>
             </w:r>
           </w:p>
           <w:p>
@@ -649,13 +694,13 @@
               <w:rPr>
                 <w:rFonts w:ascii="Times New Roman" w:hAnsi="Times New Roman" w:cs="Times New Roman"/>
               </w:rPr>
-              <w:t xml:space="preserve"> (&gt;3.8 GPA) </w:t>
+              <w:t xml:space="preserve"> </w:t>
             </w:r>
             <w:r>
               <w:rPr>
                 <w:rFonts w:ascii="Times New Roman" w:hAnsi="Times New Roman" w:cs="Times New Roman"/>
               </w:rPr>
-              <w:t>Fall 2019 – December 2023</w:t>
+              <w:t>2019 - 2023</w:t>
             </w:r>
           </w:p>
           <w:p>
@@ -670,34 +715,25 @@
               <w:rPr>
                 <w:rFonts w:ascii="Times New Roman" w:hAnsi="Times New Roman" w:cs="Times New Roman"/>
               </w:rPr>
-              <w:t>Awarded</w:t>
+              <w:t xml:space="preserve">Scholarships: </w:t>
             </w:r>
             <w:r>
               <w:rPr>
                 <w:rFonts w:ascii="Times New Roman" w:hAnsi="Times New Roman" w:cs="Times New Roman"/>
               </w:rPr>
-              <w:t xml:space="preserve"> Spirit of Auburn Presidential</w:t>
+              <w:t>Spirit of Auburn Presidential</w:t>
             </w:r>
             <w:r>
               <w:rPr>
                 <w:rFonts w:ascii="Times New Roman" w:hAnsi="Times New Roman" w:cs="Times New Roman"/>
               </w:rPr>
-              <w:t xml:space="preserve"> Scholarship – Full Tuition for students with 34 score on ACT (SAT 1500) </w:t>
+              <w:t xml:space="preserve"> Scholarship</w:t>
             </w:r>
-          </w:p>
-          <w:p>
-            <w:pPr>
-              <w:spacing w:after="0"/>
-              <w:jc w:val="left"/>
-              <w:rPr>
-                <w:rFonts w:ascii="Times New Roman" w:hAnsi="Times New Roman" w:cs="Times New Roman"/>
-              </w:rPr>
-            </w:pPr>
             <w:r>
               <w:rPr>
                 <w:rFonts w:ascii="Times New Roman" w:hAnsi="Times New Roman" w:cs="Times New Roman"/>
               </w:rPr>
-              <w:t>Awarded ADTRAN Scholarship ($1000) for outstanding students in Computer Science</w:t>
+              <w:t xml:space="preserve"> | ADTRAN | Bonnie Arnall</w:t>
             </w:r>
           </w:p>
           <w:p>
@@ -713,36 +749,6 @@
                 <w:rFonts w:ascii="Times New Roman" w:hAnsi="Times New Roman" w:cs="Times New Roman"/>
               </w:rPr>
               <w:t>French Club Treasurer</w:t>
-            </w:r>
-          </w:p>
-          <w:p>
-            <w:pPr>
-              <w:spacing w:after="0"/>
-              <w:jc w:val="both"/>
-              <w:rPr>
-                <w:rFonts w:ascii="Times New Roman" w:hAnsi="Times New Roman" w:cs="Times New Roman"/>
-              </w:rPr>
-            </w:pPr>
-          </w:p>
-          <w:p>
-            <w:pPr>
-              <w:spacing w:after="0"/>
-              <w:jc w:val="both"/>
-              <w:rPr>
-                <w:rFonts w:ascii="Times New Roman" w:hAnsi="Times New Roman" w:cs="Times New Roman"/>
-              </w:rPr>
-            </w:pPr>
-            <w:r>
-              <w:rPr>
-                <w:rFonts w:ascii="Times New Roman" w:hAnsi="Times New Roman" w:cs="Times New Roman"/>
-              </w:rPr>
-              <w:t>References Upon Reques</w:t>
-            </w:r>
-            <w:r>
-              <w:rPr>
-                <w:rFonts w:ascii="Times New Roman" w:hAnsi="Times New Roman" w:cs="Times New Roman"/>
-              </w:rPr>
-              <w:t>t</w:t>
             </w:r>
           </w:p>
         </w:tc>
@@ -1183,7 +1189,31 @@
                     <w:rPr>
                       <w:rFonts w:ascii="Times New Roman" w:hAnsi="Times New Roman" w:cs="Times New Roman"/>
                     </w:rPr>
-                    <w:t>Designed, developed, and maintained 30+ of Auburn University’s most used web applications using strict coding regulations and security practices, including AU’s Vaccine and Pharmacy Scheduler, AU’s Board of Trustees Voting System, and AU’s Event Ticketing System.</w:t>
+                    <w:t xml:space="preserve">Designed, developed, and maintained 30+ of Auburn University’s most used web applications using strict coding regulations and security practices, including </w:t>
+                  </w:r>
+                  <w:r>
+                    <w:rPr>
+                      <w:rFonts w:ascii="Times New Roman" w:hAnsi="Times New Roman" w:cs="Times New Roman"/>
+                    </w:rPr>
+                    <w:t xml:space="preserve">their </w:t>
+                  </w:r>
+                  <w:r>
+                    <w:rPr>
+                      <w:rFonts w:ascii="Times New Roman" w:hAnsi="Times New Roman" w:cs="Times New Roman"/>
+                    </w:rPr>
+                    <w:t>Vaccine and Pharmacy Scheduler, Board of Trustees Voting System, an</w:t>
+                  </w:r>
+                  <w:r>
+                    <w:rPr>
+                      <w:rFonts w:ascii="Times New Roman" w:hAnsi="Times New Roman" w:cs="Times New Roman"/>
+                    </w:rPr>
+                    <w:t>d</w:t>
+                  </w:r>
+                  <w:r>
+                    <w:rPr>
+                      <w:rFonts w:ascii="Times New Roman" w:hAnsi="Times New Roman" w:cs="Times New Roman"/>
+                    </w:rPr>
+                    <w:t xml:space="preserve"> Event Ticketing System.</w:t>
                   </w:r>
                 </w:p>
                 <w:p>
@@ -1225,7 +1255,43 @@
                     <w:rPr>
                       <w:rFonts w:ascii="Times New Roman" w:hAnsi="Times New Roman" w:cs="Times New Roman"/>
                     </w:rPr>
-                    <w:t>Assumed mentorship role, providing hands-on learning, conducting live practice sessions, and authoring a comprehensive web development guide to nurture and guide newer co-ops.</w:t>
+                    <w:t>Guided other co-ops by a</w:t>
+                  </w:r>
+                  <w:r>
+                    <w:rPr>
+                      <w:rFonts w:ascii="Times New Roman" w:hAnsi="Times New Roman" w:cs="Times New Roman"/>
+                    </w:rPr>
+                    <w:t>ssum</w:t>
+                  </w:r>
+                  <w:r>
+                    <w:rPr>
+                      <w:rFonts w:ascii="Times New Roman" w:hAnsi="Times New Roman" w:cs="Times New Roman"/>
+                    </w:rPr>
+                    <w:t>ing a</w:t>
+                  </w:r>
+                  <w:r>
+                    <w:rPr>
+                      <w:rFonts w:ascii="Times New Roman" w:hAnsi="Times New Roman" w:cs="Times New Roman"/>
+                    </w:rPr>
+                    <w:t xml:space="preserve"> mentorship role,</w:t>
+                  </w:r>
+                  <w:r>
+                    <w:rPr>
+                      <w:rFonts w:ascii="Times New Roman" w:hAnsi="Times New Roman" w:cs="Times New Roman"/>
+                    </w:rPr>
+                    <w:t xml:space="preserve"> </w:t>
+                  </w:r>
+                  <w:r>
+                    <w:rPr>
+                      <w:rFonts w:ascii="Times New Roman" w:hAnsi="Times New Roman" w:cs="Times New Roman"/>
+                    </w:rPr>
+                    <w:t>conducting live practice sessions, and authoring a comprehensive web development guide</w:t>
+                  </w:r>
+                  <w:r>
+                    <w:rPr>
+                      <w:rFonts w:ascii="Times New Roman" w:hAnsi="Times New Roman" w:cs="Times New Roman"/>
+                    </w:rPr>
+                    <w:t>.</w:t>
                   </w:r>
                 </w:p>
                 <w:p>
@@ -1343,7 +1409,21 @@
                       <w:rFonts w:ascii="Times New Roman" w:hAnsi="Times New Roman" w:cs="Times New Roman"/>
                       <w:bCs/>
                     </w:rPr>
-                    <w:t xml:space="preserve"> Toulon, France (January 2023 – June 2023)</w:t>
+                    <w:t xml:space="preserve"> Toulon, France (January</w:t>
+                  </w:r>
+                  <w:r>
+                    <w:rPr>
+                      <w:rFonts w:ascii="Times New Roman" w:hAnsi="Times New Roman" w:cs="Times New Roman"/>
+                      <w:bCs/>
+                    </w:rPr>
+                    <w:t xml:space="preserve"> </w:t>
+                  </w:r>
+                  <w:r>
+                    <w:rPr>
+                      <w:rFonts w:ascii="Times New Roman" w:hAnsi="Times New Roman" w:cs="Times New Roman"/>
+                      <w:bCs/>
+                    </w:rPr>
+                    <w:t>– June 2023)</w:t>
                   </w:r>
                 </w:p>
                 <w:p>
@@ -1357,7 +1437,7 @@
                     <w:jc w:val="both"/>
                     <w:rPr>
                       <w:rFonts w:ascii="Times New Roman" w:hAnsi="Times New Roman" w:cs="Times New Roman"/>
-                      <w:bCs/>
+                      <w:b/>
                     </w:rPr>
                   </w:pPr>
                   <w:r>
@@ -1365,64 +1445,28 @@
                       <w:rFonts w:ascii="Times New Roman" w:hAnsi="Times New Roman" w:cs="Times New Roman"/>
                       <w:bCs/>
                     </w:rPr>
-                    <w:t xml:space="preserve">Immersed deeply in the local culture while honing language proficiency. </w:t>
-                  </w:r>
-                </w:p>
-                <w:p>
-                  <w:pPr>
-                    <w:pStyle w:val="ListParagraph"/>
-                    <w:numPr>
-                      <w:ilvl w:val="0"/>
-                      <w:numId w:val="20"/>
-                    </w:numPr>
-                    <w:spacing w:line="240" w:lineRule="auto"/>
-                    <w:jc w:val="both"/>
-                    <w:rPr>
-                      <w:rFonts w:ascii="Times New Roman" w:hAnsi="Times New Roman" w:cs="Times New Roman"/>
-                      <w:bCs/>
-                    </w:rPr>
-                  </w:pPr>
-                  <w:r>
-                    <w:rPr>
-                      <w:rFonts w:ascii="Times New Roman" w:hAnsi="Times New Roman" w:cs="Times New Roman"/>
-                      <w:bCs/>
-                    </w:rPr>
-                    <w:t>Fostered</w:t>
+                    <w:t>Fostered a diverse global perspective by i</w:t>
                   </w:r>
                   <w:r>
                     <w:rPr>
                       <w:rFonts w:ascii="Times New Roman" w:hAnsi="Times New Roman" w:cs="Times New Roman"/>
                       <w:bCs/>
                     </w:rPr>
-                    <w:t xml:space="preserve"> cross-cultural understanding, </w:t>
+                    <w:t>mmers</w:t>
                   </w:r>
                   <w:r>
                     <w:rPr>
                       <w:rFonts w:ascii="Times New Roman" w:hAnsi="Times New Roman" w:cs="Times New Roman"/>
                       <w:bCs/>
                     </w:rPr>
-                    <w:t>building a</w:t>
+                    <w:t>ing myself</w:t>
                   </w:r>
                   <w:r>
                     <w:rPr>
                       <w:rFonts w:ascii="Times New Roman" w:hAnsi="Times New Roman" w:cs="Times New Roman"/>
                       <w:bCs/>
                     </w:rPr>
-                    <w:t xml:space="preserve"> </w:t>
-                  </w:r>
-                  <w:r>
-                    <w:rPr>
-                      <w:rFonts w:ascii="Times New Roman" w:hAnsi="Times New Roman" w:cs="Times New Roman"/>
-                      <w:bCs/>
-                    </w:rPr>
-                    <w:t>diverse global perspective.</w:t>
-                  </w:r>
-                  <w:r>
-                    <w:rPr>
-                      <w:rFonts w:ascii="Times New Roman" w:hAnsi="Times New Roman" w:cs="Times New Roman"/>
-                      <w:bCs/>
-                    </w:rPr>
-                    <w:t xml:space="preserve"> </w:t>
+                    <w:t xml:space="preserve"> deeply in the local culture while honing language proficiency.</w:t>
                   </w:r>
                 </w:p>
                 <w:p>
@@ -1567,45 +1611,79 @@
                     <w:rPr>
                       <w:rFonts w:ascii="Times New Roman" w:hAnsi="Times New Roman" w:cs="Times New Roman"/>
                     </w:rPr>
-                    <w:t>Managed</w:t>
+                    <w:t xml:space="preserve">Contributed to the success of a memorable 24-hour Hackathon competition by managing </w:t>
                   </w:r>
                   <w:r>
                     <w:rPr>
                       <w:rFonts w:ascii="Times New Roman" w:hAnsi="Times New Roman" w:cs="Times New Roman"/>
                     </w:rPr>
-                    <w:t xml:space="preserve"> scheduling, room assignments, vendor communication, and more for months leading up to the event</w:t>
+                    <w:t>scheduling</w:t>
                   </w:r>
                   <w:r>
                     <w:rPr>
                       <w:rFonts w:ascii="Times New Roman" w:hAnsi="Times New Roman" w:cs="Times New Roman"/>
                     </w:rPr>
-                    <w:t>.</w:t>
-                  </w:r>
-                </w:p>
-                <w:p>
-                  <w:pPr>
-                    <w:pStyle w:val="ListParagraph"/>
-                    <w:numPr>
-                      <w:ilvl w:val="0"/>
-                      <w:numId w:val="21"/>
-                    </w:numPr>
-                    <w:spacing w:line="240" w:lineRule="auto"/>
-                    <w:jc w:val="both"/>
-                    <w:rPr>
-                      <w:rFonts w:ascii="Times New Roman" w:hAnsi="Times New Roman" w:cs="Times New Roman"/>
-                    </w:rPr>
-                  </w:pPr>
-                  <w:r>
-                    <w:rPr>
-                      <w:rFonts w:ascii="Times New Roman" w:hAnsi="Times New Roman" w:cs="Times New Roman"/>
-                    </w:rPr>
-                    <w:t xml:space="preserve">Ensured </w:t>
+                    <w:t xml:space="preserve"> of staff</w:t>
                   </w:r>
                   <w:r>
                     <w:rPr>
                       <w:rFonts w:ascii="Times New Roman" w:hAnsi="Times New Roman" w:cs="Times New Roman"/>
                     </w:rPr>
-                    <w:t>seamless execution of tasks such as coordinating food services and providing real-time support to participants, contributing to the success of a memorable and impactful Hackathon.</w:t>
+                    <w:t xml:space="preserve">, </w:t>
+                  </w:r>
+                  <w:r>
+                    <w:rPr>
+                      <w:rFonts w:ascii="Times New Roman" w:hAnsi="Times New Roman" w:cs="Times New Roman"/>
+                    </w:rPr>
+                    <w:t xml:space="preserve">managing </w:t>
+                  </w:r>
+                  <w:r>
+                    <w:rPr>
+                      <w:rFonts w:ascii="Times New Roman" w:hAnsi="Times New Roman" w:cs="Times New Roman"/>
+                    </w:rPr>
+                    <w:t>room assignments</w:t>
+                  </w:r>
+                  <w:r>
+                    <w:rPr>
+                      <w:rFonts w:ascii="Times New Roman" w:hAnsi="Times New Roman" w:cs="Times New Roman"/>
+                    </w:rPr>
+                    <w:t xml:space="preserve"> and activities</w:t>
+                  </w:r>
+                  <w:r>
+                    <w:rPr>
+                      <w:rFonts w:ascii="Times New Roman" w:hAnsi="Times New Roman" w:cs="Times New Roman"/>
+                    </w:rPr>
+                    <w:t xml:space="preserve">, </w:t>
+                  </w:r>
+                  <w:r>
+                    <w:rPr>
+                      <w:rFonts w:ascii="Times New Roman" w:hAnsi="Times New Roman" w:cs="Times New Roman"/>
+                    </w:rPr>
+                    <w:t xml:space="preserve">communicating with </w:t>
+                  </w:r>
+                  <w:r>
+                    <w:rPr>
+                      <w:rFonts w:ascii="Times New Roman" w:hAnsi="Times New Roman" w:cs="Times New Roman"/>
+                    </w:rPr>
+                    <w:t>vendor</w:t>
+                  </w:r>
+                  <w:r>
+                    <w:rPr>
+                      <w:rFonts w:ascii="Times New Roman" w:hAnsi="Times New Roman" w:cs="Times New Roman"/>
+                    </w:rPr>
+                    <w:t>s</w:t>
+                  </w:r>
+                  <w:r>
+                    <w:rPr>
+                      <w:rFonts w:ascii="Times New Roman" w:hAnsi="Times New Roman" w:cs="Times New Roman"/>
+                    </w:rPr>
+                    <w:t xml:space="preserve">, </w:t>
+                  </w:r>
+                  <w:r>
+                    <w:rPr>
+                      <w:rFonts w:ascii="Times New Roman" w:hAnsi="Times New Roman" w:cs="Times New Roman"/>
+                    </w:rPr>
+                    <w:t>and coordinating food services with caterers.</w:t>
                   </w:r>
                 </w:p>
                 <w:p>
@@ -28986,6 +29064,7 @@
     <w:rsid w:val="002C3FDD"/>
     <w:rsid w:val="003604D3"/>
     <w:rsid w:val="00372B90"/>
+    <w:rsid w:val="003F6CF1"/>
     <w:rsid w:val="004149C5"/>
     <w:rsid w:val="00434C05"/>
     <w:rsid w:val="00540849"/>
@@ -29756,26 +29835,6 @@
 </file>
 
 <file path=customXml/item2.xml><?xml version="1.0" encoding="utf-8"?>
-<p:properties xmlns:p="http://schemas.microsoft.com/office/2006/metadata/properties" xmlns:xsi="http://www.w3.org/2001/XMLSchema-instance" xmlns:pc="http://schemas.microsoft.com/office/infopath/2007/PartnerControls">
-  <documentManagement>
-    <VSO_x0020_item_x0020_id xmlns="40262f94-9f35-4ac3-9a90-690165a166b7" xsi:nil="true"/>
-    <Assetid_x0020_ xmlns="40262f94-9f35-4ac3-9a90-690165a166b7" xsi:nil="true"/>
-    <Item_x0020_Details xmlns="40262f94-9f35-4ac3-9a90-690165a166b7" xsi:nil="true"/>
-    <Template_x0020_details xmlns="40262f94-9f35-4ac3-9a90-690165a166b7" xsi:nil="true"/>
-  </documentManagement>
-</p:properties>
-</file>
-
-<file path=customXml/item3.xml><?xml version="1.0" encoding="utf-8"?>
-<?mso-contentType ?>
-<FormTemplates xmlns="http://schemas.microsoft.com/sharepoint/v3/contenttype/forms">
-  <Display>DocumentLibraryForm</Display>
-  <Edit>DocumentLibraryForm</Edit>
-  <New>DocumentLibraryForm</New>
-</FormTemplates>
-</file>
-
-<file path=customXml/item4.xml><?xml version="1.0" encoding="utf-8"?>
 <ct:contentTypeSchema xmlns:ct="http://schemas.microsoft.com/office/2006/metadata/contentType" xmlns:ma="http://schemas.microsoft.com/office/2006/metadata/properties/metaAttributes" ct:_="" ma:_="" ma:contentTypeName="Document" ma:contentTypeID="0x010100AA3F7D94069FF64A86F7DFF56D60E3BE" ma:contentTypeVersion="6" ma:contentTypeDescription="Create a new document." ma:contentTypeScope="" ma:versionID="c32302c77d4085ecf495bdddb7f5e889">
   <xsd:schema xmlns:xsd="http://www.w3.org/2001/XMLSchema" xmlns:xs="http://www.w3.org/2001/XMLSchema" xmlns:p="http://schemas.microsoft.com/office/2006/metadata/properties" xmlns:ns2="a4f35948-e619-41b3-aa29-22878b09cfd2" xmlns:ns3="40262f94-9f35-4ac3-9a90-690165a166b7" targetNamespace="http://schemas.microsoft.com/office/2006/metadata/properties" ma:root="true" ma:fieldsID="4ab5ae46be95f9d0be6107e8200be7a2" ns2:_="" ns3:_="">
     <xsd:import namespace="a4f35948-e619-41b3-aa29-22878b09cfd2"/>
@@ -29956,6 +30015,26 @@
 </ct:contentTypeSchema>
 </file>
 
+<file path=customXml/item3.xml><?xml version="1.0" encoding="utf-8"?>
+<?mso-contentType ?>
+<FormTemplates xmlns="http://schemas.microsoft.com/sharepoint/v3/contenttype/forms">
+  <Display>DocumentLibraryForm</Display>
+  <Edit>DocumentLibraryForm</Edit>
+  <New>DocumentLibraryForm</New>
+</FormTemplates>
+</file>
+
+<file path=customXml/item4.xml><?xml version="1.0" encoding="utf-8"?>
+<p:properties xmlns:p="http://schemas.microsoft.com/office/2006/metadata/properties" xmlns:xsi="http://www.w3.org/2001/XMLSchema-instance" xmlns:pc="http://schemas.microsoft.com/office/infopath/2007/PartnerControls">
+  <documentManagement>
+    <VSO_x0020_item_x0020_id xmlns="40262f94-9f35-4ac3-9a90-690165a166b7" xsi:nil="true"/>
+    <Assetid_x0020_ xmlns="40262f94-9f35-4ac3-9a90-690165a166b7" xsi:nil="true"/>
+    <Item_x0020_Details xmlns="40262f94-9f35-4ac3-9a90-690165a166b7" xsi:nil="true"/>
+    <Template_x0020_details xmlns="40262f94-9f35-4ac3-9a90-690165a166b7" xsi:nil="true"/>
+  </documentManagement>
+</p:properties>
+</file>
+
 <file path=customXml/itemProps1.xml><?xml version="1.0" encoding="utf-8"?>
 <ds:datastoreItem xmlns:ds="http://schemas.openxmlformats.org/officeDocument/2006/customXml" ds:itemID="{000BA265-C08B-4BA3-89A5-145B181FDDB2}">
   <ds:schemaRefs>
@@ -29965,24 +30044,6 @@
 </file>
 
 <file path=customXml/itemProps2.xml><?xml version="1.0" encoding="utf-8"?>
-<ds:datastoreItem xmlns:ds="http://schemas.openxmlformats.org/officeDocument/2006/customXml" ds:itemID="{E1793CCF-E2A2-4B9A-8B19-57F1418A87AC}">
-  <ds:schemaRefs>
-    <ds:schemaRef ds:uri="http://schemas.microsoft.com/office/2006/metadata/properties"/>
-    <ds:schemaRef ds:uri="http://schemas.microsoft.com/office/infopath/2007/PartnerControls"/>
-    <ds:schemaRef ds:uri="40262f94-9f35-4ac3-9a90-690165a166b7"/>
-  </ds:schemaRefs>
-</ds:datastoreItem>
-</file>
-
-<file path=customXml/itemProps3.xml><?xml version="1.0" encoding="utf-8"?>
-<ds:datastoreItem xmlns:ds="http://schemas.openxmlformats.org/officeDocument/2006/customXml" ds:itemID="{6BB962EF-68B6-4C82-BB14-FB72894746BD}">
-  <ds:schemaRefs>
-    <ds:schemaRef ds:uri="http://schemas.microsoft.com/sharepoint/v3/contenttype/forms"/>
-  </ds:schemaRefs>
-</ds:datastoreItem>
-</file>
-
-<file path=customXml/itemProps4.xml><?xml version="1.0" encoding="utf-8"?>
 <ds:datastoreItem xmlns:ds="http://schemas.openxmlformats.org/officeDocument/2006/customXml" ds:itemID="{4594A53D-8D0E-4C56-BBDC-5F8B9217701B}">
   <ds:schemaRefs>
     <ds:schemaRef ds:uri="http://schemas.microsoft.com/office/2006/metadata/contentType"/>
@@ -29999,4 +30060,22 @@
     <ds:schemaRef ds:uri="http://schemas.microsoft.com/internal/obd"/>
   </ds:schemaRefs>
 </ds:datastoreItem>
+</file>
+
+<file path=customXml/itemProps3.xml><?xml version="1.0" encoding="utf-8"?>
+<ds:datastoreItem xmlns:ds="http://schemas.openxmlformats.org/officeDocument/2006/customXml" ds:itemID="{6BB962EF-68B6-4C82-BB14-FB72894746BD}">
+  <ds:schemaRefs>
+    <ds:schemaRef ds:uri="http://schemas.microsoft.com/sharepoint/v3/contenttype/forms"/>
+  </ds:schemaRefs>
+</ds:datastoreItem>
+</file>
+
+<file path=customXml/itemProps4.xml><?xml version="1.0" encoding="utf-8"?>
+<ds:datastoreItem xmlns:ds="http://schemas.openxmlformats.org/officeDocument/2006/customXml" ds:itemID="{E1793CCF-E2A2-4B9A-8B19-57F1418A87AC}">
+  <ds:schemaRefs>
+    <ds:schemaRef ds:uri="http://schemas.microsoft.com/office/2006/metadata/properties"/>
+    <ds:schemaRef ds:uri="http://schemas.microsoft.com/office/infopath/2007/PartnerControls"/>
+    <ds:schemaRef ds:uri="40262f94-9f35-4ac3-9a90-690165a166b7"/>
+  </ds:schemaRefs>
+</ds:datastoreItem>
 </file>
</xml_diff>